<commit_message>
Update DocumentationFiles/Refactoring Documentation for Titanium-Minesweeper project.docx.
</commit_message>
<xml_diff>
--- a/DocumentationFiles/Refactoring Documentation for Titanium-Minesweeper project.docx
+++ b/DocumentationFiles/Refactoring Documentation for Titanium-Minesweeper project.docx
@@ -29,7 +29,7 @@
           </w:tcPr>
           <w:p>
             <w:pPr>
-              <w:pStyle w:val="Heading1"/>
+              <w:pStyle w:val="1"/>
               <w:jc w:val="center"/>
             </w:pPr>
             <w:r>
@@ -65,7 +65,21 @@
               <w:rPr>
                 <w:sz w:val="20"/>
               </w:rPr>
-              <w:t xml:space="preserve"> Alexander Trifonov (FeRt1)</w:t>
+              <w:t xml:space="preserve"> Alexander </w:t>
+            </w:r>
+            <w:proofErr w:type="spellStart"/>
+            <w:r>
+              <w:rPr>
+                <w:sz w:val="20"/>
+              </w:rPr>
+              <w:t>Trifonov</w:t>
+            </w:r>
+            <w:proofErr w:type="spellEnd"/>
+            <w:r>
+              <w:rPr>
+                <w:sz w:val="20"/>
+              </w:rPr>
+              <w:t xml:space="preserve"> (FeRt1)</w:t>
             </w:r>
           </w:p>
           <w:p>
@@ -81,7 +95,49 @@
               <w:rPr>
                 <w:sz w:val="20"/>
               </w:rPr>
-              <w:t xml:space="preserve"> Svetoslav Manchev (slavii)</w:t>
+              <w:t xml:space="preserve"> </w:t>
+            </w:r>
+            <w:proofErr w:type="spellStart"/>
+            <w:r>
+              <w:rPr>
+                <w:sz w:val="20"/>
+              </w:rPr>
+              <w:t>Svetoslav</w:t>
+            </w:r>
+            <w:proofErr w:type="spellEnd"/>
+            <w:r>
+              <w:rPr>
+                <w:sz w:val="20"/>
+              </w:rPr>
+              <w:t xml:space="preserve"> </w:t>
+            </w:r>
+            <w:proofErr w:type="spellStart"/>
+            <w:r>
+              <w:rPr>
+                <w:sz w:val="20"/>
+              </w:rPr>
+              <w:t>Manchev</w:t>
+            </w:r>
+            <w:proofErr w:type="spellEnd"/>
+            <w:r>
+              <w:rPr>
+                <w:sz w:val="20"/>
+              </w:rPr>
+              <w:t xml:space="preserve"> (</w:t>
+            </w:r>
+            <w:proofErr w:type="spellStart"/>
+            <w:r>
+              <w:rPr>
+                <w:sz w:val="20"/>
+              </w:rPr>
+              <w:t>slavii</w:t>
+            </w:r>
+            <w:proofErr w:type="spellEnd"/>
+            <w:r>
+              <w:rPr>
+                <w:sz w:val="20"/>
+              </w:rPr>
+              <w:t>)</w:t>
             </w:r>
           </w:p>
           <w:p>
@@ -97,7 +153,49 @@
               <w:rPr>
                 <w:sz w:val="20"/>
               </w:rPr>
-              <w:t xml:space="preserve"> Iliya Rachev (i.d.rachev)</w:t>
+              <w:t xml:space="preserve"> </w:t>
+            </w:r>
+            <w:proofErr w:type="spellStart"/>
+            <w:r>
+              <w:rPr>
+                <w:sz w:val="20"/>
+              </w:rPr>
+              <w:t>Iliya</w:t>
+            </w:r>
+            <w:proofErr w:type="spellEnd"/>
+            <w:r>
+              <w:rPr>
+                <w:sz w:val="20"/>
+              </w:rPr>
+              <w:t xml:space="preserve"> </w:t>
+            </w:r>
+            <w:proofErr w:type="spellStart"/>
+            <w:r>
+              <w:rPr>
+                <w:sz w:val="20"/>
+              </w:rPr>
+              <w:t>Rachev</w:t>
+            </w:r>
+            <w:proofErr w:type="spellEnd"/>
+            <w:r>
+              <w:rPr>
+                <w:sz w:val="20"/>
+              </w:rPr>
+              <w:t xml:space="preserve"> (</w:t>
+            </w:r>
+            <w:proofErr w:type="spellStart"/>
+            <w:r>
+              <w:rPr>
+                <w:sz w:val="20"/>
+              </w:rPr>
+              <w:t>i.d.rachev</w:t>
+            </w:r>
+            <w:proofErr w:type="spellEnd"/>
+            <w:r>
+              <w:rPr>
+                <w:sz w:val="20"/>
+              </w:rPr>
+              <w:t>)</w:t>
             </w:r>
           </w:p>
           <w:p>
@@ -109,11 +207,61 @@
                 <w:sz w:val="20"/>
               </w:rPr>
             </w:pPr>
+            <w:proofErr w:type="spellStart"/>
             <w:r>
               <w:rPr>
                 <w:sz w:val="20"/>
               </w:rPr>
-              <w:t>Ani Mihaylova (Ani Mihaylova)</w:t>
+              <w:t>Ani</w:t>
+            </w:r>
+            <w:proofErr w:type="spellEnd"/>
+            <w:r>
+              <w:rPr>
+                <w:sz w:val="20"/>
+              </w:rPr>
+              <w:t xml:space="preserve"> </w:t>
+            </w:r>
+            <w:proofErr w:type="spellStart"/>
+            <w:r>
+              <w:rPr>
+                <w:sz w:val="20"/>
+              </w:rPr>
+              <w:t>Mihaylova</w:t>
+            </w:r>
+            <w:proofErr w:type="spellEnd"/>
+            <w:r>
+              <w:rPr>
+                <w:sz w:val="20"/>
+              </w:rPr>
+              <w:t xml:space="preserve"> (</w:t>
+            </w:r>
+            <w:proofErr w:type="spellStart"/>
+            <w:r>
+              <w:rPr>
+                <w:sz w:val="20"/>
+              </w:rPr>
+              <w:t>Ani</w:t>
+            </w:r>
+            <w:proofErr w:type="spellEnd"/>
+            <w:r>
+              <w:rPr>
+                <w:sz w:val="20"/>
+              </w:rPr>
+              <w:t xml:space="preserve"> </w:t>
+            </w:r>
+            <w:proofErr w:type="spellStart"/>
+            <w:r>
+              <w:rPr>
+                <w:sz w:val="20"/>
+              </w:rPr>
+              <w:t>Mihaylova</w:t>
+            </w:r>
+            <w:proofErr w:type="spellEnd"/>
+            <w:r>
+              <w:rPr>
+                <w:sz w:val="20"/>
+              </w:rPr>
+              <w:t>)</w:t>
             </w:r>
           </w:p>
           <w:p>
@@ -125,8 +273,293 @@
                 <w:sz w:val="20"/>
               </w:rPr>
             </w:pPr>
+          </w:p>
+          <w:p>
+            <w:pPr>
+              <w:numPr>
+                <w:ilvl w:val="0"/>
+                <w:numId w:val="1"/>
+              </w:numPr>
+              <w:spacing w:before="0"/>
+              <w:ind w:left="357" w:hanging="357"/>
+            </w:pPr>
+            <w:r>
+              <w:t>Redesigned the project structure:</w:t>
+            </w:r>
+            <w:r>
+              <w:t xml:space="preserve"> </w:t>
+            </w:r>
+          </w:p>
+          <w:p>
+            <w:pPr>
+              <w:numPr>
+                <w:ilvl w:val="1"/>
+                <w:numId w:val="1"/>
+              </w:numPr>
+              <w:ind w:left="568" w:hanging="284"/>
+            </w:pPr>
+            <w:r>
+              <w:t>Renamed the name</w:t>
+            </w:r>
             <w:bookmarkStart w:id="0" w:name="_GoBack"/>
             <w:bookmarkEnd w:id="0"/>
+            <w:r>
+              <w:t xml:space="preserve">space </w:t>
+            </w:r>
+            <w:r>
+              <w:rPr>
+                <w:b/>
+              </w:rPr>
+              <w:t>Mini</w:t>
+            </w:r>
+            <w:r>
+              <w:t xml:space="preserve"> to </w:t>
+            </w:r>
+            <w:r>
+              <w:rPr>
+                <w:b/>
+              </w:rPr>
+              <w:t>Mines</w:t>
+            </w:r>
+            <w:r>
+              <w:t>.</w:t>
+            </w:r>
+          </w:p>
+          <w:p>
+            <w:pPr>
+              <w:numPr>
+                <w:ilvl w:val="1"/>
+                <w:numId w:val="1"/>
+              </w:numPr>
+              <w:ind w:left="568" w:hanging="284"/>
+            </w:pPr>
+            <w:r>
+              <w:t xml:space="preserve">Renamed the main class </w:t>
+            </w:r>
+            <w:r>
+              <w:rPr>
+                <w:b/>
+                <w:lang w:val="bg-BG"/>
+              </w:rPr>
+              <w:t>Програма</w:t>
+            </w:r>
+            <w:r>
+              <w:t xml:space="preserve"> to </w:t>
+            </w:r>
+            <w:proofErr w:type="spellStart"/>
+            <w:r>
+              <w:rPr>
+                <w:b/>
+              </w:rPr>
+              <w:t>MinesweeperGame</w:t>
+            </w:r>
+            <w:r>
+              <w:rPr>
+                <w:b/>
+              </w:rPr>
+              <w:t>Engine</w:t>
+            </w:r>
+            <w:proofErr w:type="spellEnd"/>
+            <w:r>
+              <w:t>.</w:t>
+            </w:r>
+          </w:p>
+          <w:p>
+            <w:pPr>
+              <w:numPr>
+                <w:ilvl w:val="1"/>
+                <w:numId w:val="1"/>
+              </w:numPr>
+              <w:ind w:left="568" w:hanging="284"/>
+            </w:pPr>
+            <w:r>
+              <w:t xml:space="preserve">Extracted class Boards from </w:t>
+            </w:r>
+            <w:proofErr w:type="spellStart"/>
+            <w:r>
+              <w:t>MineField</w:t>
+            </w:r>
+            <w:proofErr w:type="spellEnd"/>
+          </w:p>
+          <w:p>
+            <w:pPr>
+              <w:numPr>
+                <w:ilvl w:val="1"/>
+                <w:numId w:val="1"/>
+              </w:numPr>
+              <w:ind w:left="568" w:hanging="284"/>
+            </w:pPr>
+            <w:r>
+              <w:t xml:space="preserve">Renamed </w:t>
+            </w:r>
+            <w:r>
+              <w:t xml:space="preserve">other </w:t>
+            </w:r>
+            <w:r>
+              <w:t>classes (from -&gt; to):</w:t>
+            </w:r>
+          </w:p>
+          <w:p>
+            <w:pPr>
+              <w:pStyle w:val="a4"/>
+              <w:numPr>
+                <w:ilvl w:val="3"/>
+                <w:numId w:val="1"/>
+              </w:numPr>
+              <w:ind w:left="885" w:hanging="283"/>
+            </w:pPr>
+            <w:r>
+              <w:rPr>
+                <w:b/>
+                <w:lang w:val="bg-BG"/>
+              </w:rPr>
+              <w:t>Табло</w:t>
+            </w:r>
+            <w:r>
+              <w:t xml:space="preserve"> </w:t>
+            </w:r>
+            <w:r>
+              <w:t>-&gt;</w:t>
+            </w:r>
+            <w:r>
+              <w:t xml:space="preserve"> </w:t>
+            </w:r>
+            <w:proofErr w:type="spellStart"/>
+            <w:r>
+              <w:rPr>
+                <w:b/>
+              </w:rPr>
+              <w:t>Score</w:t>
+            </w:r>
+            <w:r>
+              <w:rPr>
+                <w:b/>
+              </w:rPr>
+              <w:t>Board</w:t>
+            </w:r>
+            <w:proofErr w:type="spellEnd"/>
+          </w:p>
+          <w:p>
+            <w:pPr>
+              <w:pStyle w:val="a4"/>
+              <w:numPr>
+                <w:ilvl w:val="3"/>
+                <w:numId w:val="1"/>
+              </w:numPr>
+              <w:ind w:left="885" w:hanging="283"/>
+            </w:pPr>
+            <w:r>
+              <w:rPr>
+                <w:b/>
+                <w:lang w:val="bg-BG"/>
+              </w:rPr>
+              <w:t>Команда</w:t>
+            </w:r>
+            <w:r>
+              <w:t xml:space="preserve"> </w:t>
+            </w:r>
+            <w:r>
+              <w:t>-&gt;</w:t>
+            </w:r>
+            <w:r>
+              <w:t xml:space="preserve"> </w:t>
+            </w:r>
+            <w:r>
+              <w:rPr>
+                <w:b/>
+              </w:rPr>
+              <w:t>Commands</w:t>
+            </w:r>
+          </w:p>
+          <w:p>
+            <w:pPr>
+              <w:pStyle w:val="a4"/>
+              <w:numPr>
+                <w:ilvl w:val="3"/>
+                <w:numId w:val="1"/>
+              </w:numPr>
+              <w:ind w:left="885" w:hanging="283"/>
+            </w:pPr>
+            <w:r>
+              <w:rPr>
+                <w:b/>
+                <w:lang w:val="bg-BG"/>
+              </w:rPr>
+              <w:t>Дъска</w:t>
+            </w:r>
+            <w:r>
+              <w:t xml:space="preserve"> </w:t>
+            </w:r>
+            <w:r>
+              <w:t>-&gt;</w:t>
+            </w:r>
+            <w:r>
+              <w:t xml:space="preserve"> </w:t>
+            </w:r>
+            <w:proofErr w:type="spellStart"/>
+            <w:r>
+              <w:rPr>
+                <w:b/>
+              </w:rPr>
+              <w:t>MineField</w:t>
+            </w:r>
+            <w:proofErr w:type="spellEnd"/>
+          </w:p>
+          <w:p>
+            <w:pPr>
+              <w:pStyle w:val="a4"/>
+              <w:numPr>
+                <w:ilvl w:val="3"/>
+                <w:numId w:val="1"/>
+              </w:numPr>
+              <w:ind w:left="885" w:hanging="283"/>
+            </w:pPr>
+            <w:r>
+              <w:rPr>
+                <w:b/>
+                <w:lang w:val="bg-BG"/>
+              </w:rPr>
+              <w:t>Човек</w:t>
+            </w:r>
+            <w:r>
+              <w:t xml:space="preserve"> </w:t>
+            </w:r>
+            <w:r>
+              <w:t>-&gt;</w:t>
+            </w:r>
+            <w:r>
+              <w:t xml:space="preserve"> </w:t>
+            </w:r>
+            <w:r>
+              <w:rPr>
+                <w:b/>
+              </w:rPr>
+              <w:t>Player</w:t>
+            </w:r>
+          </w:p>
+          <w:p>
+            <w:pPr>
+              <w:pStyle w:val="a4"/>
+              <w:numPr>
+                <w:ilvl w:val="3"/>
+                <w:numId w:val="1"/>
+              </w:numPr>
+              <w:ind w:left="885" w:hanging="283"/>
+            </w:pPr>
+            <w:r>
+              <w:rPr>
+                <w:b/>
+              </w:rPr>
+              <w:t xml:space="preserve">Command -&gt; </w:t>
+            </w:r>
+            <w:proofErr w:type="spellStart"/>
+            <w:r>
+              <w:rPr>
+                <w:b/>
+              </w:rPr>
+              <w:t>CommandParser</w:t>
+            </w:r>
+            <w:proofErr w:type="spellEnd"/>
           </w:p>
           <w:p>
             <w:pPr>
@@ -134,257 +567,6 @@
                 <w:ilvl w:val="0"/>
                 <w:numId w:val="1"/>
               </w:numPr>
-              <w:spacing w:before="0"/>
-              <w:ind w:left="357" w:hanging="357"/>
-            </w:pPr>
-            <w:r>
-              <w:t>Redesigned the project structure:</w:t>
-            </w:r>
-            <w:r>
-              <w:t xml:space="preserve"> </w:t>
-            </w:r>
-          </w:p>
-          <w:p>
-            <w:pPr>
-              <w:numPr>
-                <w:ilvl w:val="1"/>
-                <w:numId w:val="1"/>
-              </w:numPr>
-              <w:ind w:left="568" w:hanging="284"/>
-            </w:pPr>
-            <w:r>
-              <w:t xml:space="preserve">Renamed the namespace </w:t>
-            </w:r>
-            <w:r>
-              <w:rPr>
-                <w:b/>
-              </w:rPr>
-              <w:t>Mini</w:t>
-            </w:r>
-            <w:r>
-              <w:t xml:space="preserve"> to </w:t>
-            </w:r>
-            <w:r>
-              <w:rPr>
-                <w:b/>
-              </w:rPr>
-              <w:t>Mines</w:t>
-            </w:r>
-            <w:r>
-              <w:t>.</w:t>
-            </w:r>
-          </w:p>
-          <w:p>
-            <w:pPr>
-              <w:numPr>
-                <w:ilvl w:val="1"/>
-                <w:numId w:val="1"/>
-              </w:numPr>
-              <w:ind w:left="568" w:hanging="284"/>
-            </w:pPr>
-            <w:r>
-              <w:t xml:space="preserve">Renamed the main class </w:t>
-            </w:r>
-            <w:r>
-              <w:rPr>
-                <w:b/>
-                <w:lang w:val="bg-BG"/>
-              </w:rPr>
-              <w:t>Програма</w:t>
-            </w:r>
-            <w:r>
-              <w:t xml:space="preserve"> to </w:t>
-            </w:r>
-            <w:r>
-              <w:rPr>
-                <w:b/>
-              </w:rPr>
-              <w:t>MinesweeperGame</w:t>
-            </w:r>
-            <w:r>
-              <w:t>.</w:t>
-            </w:r>
-          </w:p>
-          <w:p>
-            <w:pPr>
-              <w:numPr>
-                <w:ilvl w:val="1"/>
-                <w:numId w:val="1"/>
-              </w:numPr>
-              <w:ind w:left="568" w:hanging="284"/>
-            </w:pPr>
-            <w:r>
-              <w:t>Extracted class Boards from MineField</w:t>
-            </w:r>
-          </w:p>
-          <w:p>
-            <w:pPr>
-              <w:numPr>
-                <w:ilvl w:val="1"/>
-                <w:numId w:val="1"/>
-              </w:numPr>
-              <w:ind w:left="568" w:hanging="284"/>
-            </w:pPr>
-            <w:r>
-              <w:t xml:space="preserve">Renamed </w:t>
-            </w:r>
-            <w:r>
-              <w:t xml:space="preserve">other </w:t>
-            </w:r>
-            <w:r>
-              <w:t>classes (from -&gt; to):</w:t>
-            </w:r>
-          </w:p>
-          <w:p>
-            <w:pPr>
-              <w:pStyle w:val="ListParagraph"/>
-              <w:numPr>
-                <w:ilvl w:val="3"/>
-                <w:numId w:val="1"/>
-              </w:numPr>
-              <w:ind w:left="885" w:hanging="283"/>
-            </w:pPr>
-            <w:r>
-              <w:rPr>
-                <w:b/>
-                <w:lang w:val="bg-BG"/>
-              </w:rPr>
-              <w:t>Табло</w:t>
-            </w:r>
-            <w:r>
-              <w:t xml:space="preserve"> </w:t>
-            </w:r>
-            <w:r>
-              <w:t>-&gt;</w:t>
-            </w:r>
-            <w:r>
-              <w:t xml:space="preserve"> </w:t>
-            </w:r>
-            <w:r>
-              <w:rPr>
-                <w:b/>
-              </w:rPr>
-              <w:t>Board</w:t>
-            </w:r>
-          </w:p>
-          <w:p>
-            <w:pPr>
-              <w:pStyle w:val="ListParagraph"/>
-              <w:numPr>
-                <w:ilvl w:val="3"/>
-                <w:numId w:val="1"/>
-              </w:numPr>
-              <w:ind w:left="885" w:hanging="283"/>
-            </w:pPr>
-            <w:r>
-              <w:rPr>
-                <w:b/>
-                <w:lang w:val="bg-BG"/>
-              </w:rPr>
-              <w:t>Команда</w:t>
-            </w:r>
-            <w:r>
-              <w:t xml:space="preserve"> </w:t>
-            </w:r>
-            <w:r>
-              <w:t>-&gt;</w:t>
-            </w:r>
-            <w:r>
-              <w:t xml:space="preserve"> </w:t>
-            </w:r>
-            <w:r>
-              <w:rPr>
-                <w:b/>
-              </w:rPr>
-              <w:t>Commands</w:t>
-            </w:r>
-          </w:p>
-          <w:p>
-            <w:pPr>
-              <w:pStyle w:val="ListParagraph"/>
-              <w:numPr>
-                <w:ilvl w:val="3"/>
-                <w:numId w:val="1"/>
-              </w:numPr>
-              <w:ind w:left="885" w:hanging="283"/>
-            </w:pPr>
-            <w:r>
-              <w:rPr>
-                <w:b/>
-                <w:lang w:val="bg-BG"/>
-              </w:rPr>
-              <w:t>Дъска</w:t>
-            </w:r>
-            <w:r>
-              <w:t xml:space="preserve"> </w:t>
-            </w:r>
-            <w:r>
-              <w:t>-&gt;</w:t>
-            </w:r>
-            <w:r>
-              <w:t xml:space="preserve"> </w:t>
-            </w:r>
-            <w:r>
-              <w:rPr>
-                <w:b/>
-              </w:rPr>
-              <w:t>MineField</w:t>
-            </w:r>
-          </w:p>
-          <w:p>
-            <w:pPr>
-              <w:pStyle w:val="ListParagraph"/>
-              <w:numPr>
-                <w:ilvl w:val="3"/>
-                <w:numId w:val="1"/>
-              </w:numPr>
-              <w:ind w:left="885" w:hanging="283"/>
-            </w:pPr>
-            <w:r>
-              <w:rPr>
-                <w:b/>
-                <w:lang w:val="bg-BG"/>
-              </w:rPr>
-              <w:t>Човек</w:t>
-            </w:r>
-            <w:r>
-              <w:t xml:space="preserve"> </w:t>
-            </w:r>
-            <w:r>
-              <w:t>-&gt;</w:t>
-            </w:r>
-            <w:r>
-              <w:t xml:space="preserve"> </w:t>
-            </w:r>
-            <w:r>
-              <w:rPr>
-                <w:b/>
-              </w:rPr>
-              <w:t>Player</w:t>
-            </w:r>
-          </w:p>
-          <w:p>
-            <w:pPr>
-              <w:pStyle w:val="ListParagraph"/>
-              <w:numPr>
-                <w:ilvl w:val="3"/>
-                <w:numId w:val="1"/>
-              </w:numPr>
-              <w:ind w:left="885" w:hanging="283"/>
-            </w:pPr>
-            <w:r>
-              <w:rPr>
-                <w:b/>
-              </w:rPr>
-              <w:t>Command -&gt; CommandParser</w:t>
-            </w:r>
-          </w:p>
-          <w:p>
-            <w:pPr>
-              <w:numPr>
-                <w:ilvl w:val="0"/>
-                <w:numId w:val="1"/>
-              </w:numPr>
             </w:pPr>
             <w:r>
               <w:t>Reformatted the source code:</w:t>
@@ -465,8 +647,13 @@
               </w:numPr>
             </w:pPr>
             <w:r>
-              <w:t>Updates in class CommandParser</w:t>
-            </w:r>
+              <w:t xml:space="preserve">Updates in class </w:t>
+            </w:r>
+            <w:proofErr w:type="spellStart"/>
+            <w:r>
+              <w:t>CommandParser</w:t>
+            </w:r>
+            <w:proofErr w:type="spellEnd"/>
             <w:r>
               <w:t>:</w:t>
             </w:r>
@@ -492,12 +679,17 @@
               <w:spacing w:before="0" w:after="0"/>
             </w:pPr>
             <w:r>
-              <w:t>Renamed the class Command to CommandParser</w:t>
-            </w:r>
-          </w:p>
-          <w:p>
-            <w:pPr>
-              <w:pStyle w:val="ListParagraph"/>
+              <w:t xml:space="preserve">Renamed the class Command to </w:t>
+            </w:r>
+            <w:proofErr w:type="spellStart"/>
+            <w:r>
+              <w:t>CommandParser</w:t>
+            </w:r>
+            <w:proofErr w:type="spellEnd"/>
+          </w:p>
+          <w:p>
+            <w:pPr>
+              <w:pStyle w:val="a4"/>
               <w:numPr>
                 <w:ilvl w:val="1"/>
                 <w:numId w:val="13"/>
@@ -514,12 +706,20 @@
               <w:t xml:space="preserve">Прочети() </w:t>
             </w:r>
             <w:r>
-              <w:t>to ReadCommand();</w:t>
-            </w:r>
-          </w:p>
-          <w:p>
-            <w:pPr>
-              <w:pStyle w:val="ListParagraph"/>
+              <w:t xml:space="preserve">to </w:t>
+            </w:r>
+            <w:proofErr w:type="spellStart"/>
+            <w:r>
+              <w:t>ReadCommand</w:t>
+            </w:r>
+            <w:proofErr w:type="spellEnd"/>
+            <w:r>
+              <w:t>();</w:t>
+            </w:r>
+          </w:p>
+          <w:p>
+            <w:pPr>
+              <w:pStyle w:val="a4"/>
               <w:numPr>
                 <w:ilvl w:val="1"/>
                 <w:numId w:val="13"/>
@@ -527,12 +727,20 @@
               <w:spacing w:before="0" w:after="0"/>
             </w:pPr>
             <w:r>
-              <w:t>Renamed Method Clear() to CommandsInitialization();</w:t>
-            </w:r>
-          </w:p>
-          <w:p>
-            <w:pPr>
-              <w:pStyle w:val="ListParagraph"/>
+              <w:t xml:space="preserve">Renamed Method Clear() to </w:t>
+            </w:r>
+            <w:proofErr w:type="spellStart"/>
+            <w:r>
+              <w:t>CommandsInitialization</w:t>
+            </w:r>
+            <w:proofErr w:type="spellEnd"/>
+            <w:r>
+              <w:t>();</w:t>
+            </w:r>
+          </w:p>
+          <w:p>
+            <w:pPr>
+              <w:pStyle w:val="a4"/>
               <w:numPr>
                 <w:ilvl w:val="1"/>
                 <w:numId w:val="13"/>
@@ -545,7 +753,7 @@
           </w:p>
           <w:p>
             <w:pPr>
-              <w:pStyle w:val="ListParagraph"/>
+              <w:pStyle w:val="a4"/>
               <w:numPr>
                 <w:ilvl w:val="1"/>
                 <w:numId w:val="13"/>
@@ -553,15 +761,25 @@
               <w:spacing w:before="0" w:after="0"/>
             </w:pPr>
             <w:r>
-              <w:t>Renamed InvalidCommand</w:t>
-            </w:r>
-            <w:r>
-              <w:t xml:space="preserve"> to ValidCommand</w:t>
-            </w:r>
-          </w:p>
-          <w:p>
-            <w:pPr>
-              <w:pStyle w:val="ListParagraph"/>
+              <w:t xml:space="preserve">Renamed </w:t>
+            </w:r>
+            <w:proofErr w:type="spellStart"/>
+            <w:r>
+              <w:t>InvalidCommand</w:t>
+            </w:r>
+            <w:proofErr w:type="spellEnd"/>
+            <w:r>
+              <w:t xml:space="preserve"> to </w:t>
+            </w:r>
+            <w:proofErr w:type="spellStart"/>
+            <w:r>
+              <w:t>ValidCommand</w:t>
+            </w:r>
+            <w:proofErr w:type="spellEnd"/>
+          </w:p>
+          <w:p>
+            <w:pPr>
+              <w:pStyle w:val="a4"/>
               <w:numPr>
                 <w:ilvl w:val="1"/>
                 <w:numId w:val="13"/>
@@ -572,12 +790,28 @@
               <w:t xml:space="preserve">Thus update </w:t>
             </w:r>
             <w:r>
-              <w:t>!InvalidCommand -&gt; ValidCommand when needed</w:t>
-            </w:r>
-          </w:p>
-          <w:p>
-            <w:pPr>
-              <w:pStyle w:val="ListParagraph"/>
+              <w:t>!</w:t>
+            </w:r>
+            <w:proofErr w:type="spellStart"/>
+            <w:r>
+              <w:t>InvalidCommand</w:t>
+            </w:r>
+            <w:proofErr w:type="spellEnd"/>
+            <w:r>
+              <w:t xml:space="preserve"> -&gt; </w:t>
+            </w:r>
+            <w:proofErr w:type="spellStart"/>
+            <w:r>
+              <w:t>ValidCommand</w:t>
+            </w:r>
+            <w:proofErr w:type="spellEnd"/>
+            <w:r>
+              <w:t xml:space="preserve"> when needed</w:t>
+            </w:r>
+          </w:p>
+          <w:p>
+            <w:pPr>
+              <w:pStyle w:val="a4"/>
               <w:numPr>
                 <w:ilvl w:val="1"/>
                 <w:numId w:val="13"/>
@@ -585,12 +819,28 @@
               <w:spacing w:before="0" w:after="0"/>
             </w:pPr>
             <w:r>
-              <w:t>Renamed ReadCommand() to TryParseCommand()</w:t>
-            </w:r>
-          </w:p>
-          <w:p>
-            <w:pPr>
-              <w:pStyle w:val="ListParagraph"/>
+              <w:t xml:space="preserve">Renamed </w:t>
+            </w:r>
+            <w:proofErr w:type="spellStart"/>
+            <w:r>
+              <w:t>ReadCommand</w:t>
+            </w:r>
+            <w:proofErr w:type="spellEnd"/>
+            <w:r>
+              <w:t xml:space="preserve">() to </w:t>
+            </w:r>
+            <w:proofErr w:type="spellStart"/>
+            <w:r>
+              <w:t>TryParseCommand</w:t>
+            </w:r>
+            <w:proofErr w:type="spellEnd"/>
+            <w:r>
+              <w:t>()</w:t>
+            </w:r>
+          </w:p>
+          <w:p>
+            <w:pPr>
+              <w:pStyle w:val="a4"/>
               <w:numPr>
                 <w:ilvl w:val="1"/>
                 <w:numId w:val="13"/>
@@ -598,7 +848,20 @@
               <w:spacing w:before="0" w:after="0"/>
             </w:pPr>
             <w:r>
-              <w:t>Added IsSpecialCommand()</w:t>
+              <w:t xml:space="preserve">Added </w:t>
+            </w:r>
+            <w:proofErr w:type="spellStart"/>
+            <w:proofErr w:type="gramStart"/>
+            <w:r>
+              <w:t>IsSpecialCommand</w:t>
+            </w:r>
+            <w:proofErr w:type="spellEnd"/>
+            <w:r>
+              <w:t>(</w:t>
+            </w:r>
+            <w:proofErr w:type="gramEnd"/>
+            <w:r>
+              <w:t>)</w:t>
             </w:r>
             <w:r>
               <w:t xml:space="preserve"> (in case of “end”, “top”, etc.)</w:t>
@@ -606,7 +869,7 @@
           </w:p>
           <w:p>
             <w:pPr>
-              <w:pStyle w:val="ListParagraph"/>
+              <w:pStyle w:val="a4"/>
               <w:numPr>
                 <w:ilvl w:val="1"/>
                 <w:numId w:val="13"/>
@@ -614,18 +877,34 @@
               <w:spacing w:before="0" w:after="0"/>
             </w:pPr>
             <w:r>
-              <w:t>Extracted ParseCoordinates() from Nex</w:t>
+              <w:t xml:space="preserve">Extracted </w:t>
+            </w:r>
+            <w:proofErr w:type="spellStart"/>
+            <w:r>
+              <w:t>ParseCoordinates</w:t>
+            </w:r>
+            <w:proofErr w:type="spellEnd"/>
+            <w:r>
+              <w:t xml:space="preserve">() from </w:t>
+            </w:r>
+            <w:proofErr w:type="spellStart"/>
+            <w:r>
+              <w:t>Nex</w:t>
             </w:r>
             <w:r>
               <w:t>t</w:t>
             </w:r>
             <w:r>
-              <w:t>Move()</w:t>
-            </w:r>
-          </w:p>
-          <w:p>
-            <w:pPr>
-              <w:pStyle w:val="ListParagraph"/>
+              <w:t>Move</w:t>
+            </w:r>
+            <w:proofErr w:type="spellEnd"/>
+            <w:r>
+              <w:t>()</w:t>
+            </w:r>
+          </w:p>
+          <w:p>
+            <w:pPr>
+              <w:pStyle w:val="a4"/>
               <w:numPr>
                 <w:ilvl w:val="1"/>
                 <w:numId w:val="13"/>
@@ -641,7 +920,7 @@
           </w:p>
           <w:p>
             <w:pPr>
-              <w:pStyle w:val="ListParagraph"/>
+              <w:pStyle w:val="a4"/>
               <w:numPr>
                 <w:ilvl w:val="1"/>
                 <w:numId w:val="13"/>
@@ -660,31 +939,79 @@
               </w:numPr>
             </w:pPr>
             <w:r>
-              <w:t xml:space="preserve">Updates in class MineField: </w:t>
-            </w:r>
-          </w:p>
-          <w:p>
-            <w:pPr>
-              <w:pStyle w:val="ListParagraph"/>
+              <w:t xml:space="preserve">Updates in class </w:t>
+            </w:r>
+            <w:proofErr w:type="spellStart"/>
+            <w:r>
+              <w:t>MineField</w:t>
+            </w:r>
+            <w:proofErr w:type="spellEnd"/>
+            <w:r>
+              <w:t xml:space="preserve">: </w:t>
+            </w:r>
+          </w:p>
+          <w:p>
+            <w:pPr>
+              <w:pStyle w:val="a4"/>
               <w:numPr>
                 <w:ilvl w:val="0"/>
                 <w:numId w:val="14"/>
               </w:numPr>
             </w:pPr>
             <w:r>
-              <w:t>Renamed Display() to ToString() – replaced the Console.WriteLine with a StringBuilder that gathers the information about the current state of the board and returns it as string.</w:t>
-            </w:r>
-          </w:p>
-          <w:p>
-            <w:pPr>
-              <w:pStyle w:val="ListParagraph"/>
+              <w:t xml:space="preserve">Renamed </w:t>
+            </w:r>
+            <w:proofErr w:type="gramStart"/>
+            <w:r>
+              <w:t>Display(</w:t>
+            </w:r>
+            <w:proofErr w:type="gramEnd"/>
+            <w:r>
+              <w:t xml:space="preserve">) to </w:t>
+            </w:r>
+            <w:proofErr w:type="spellStart"/>
+            <w:r>
+              <w:t>ToString</w:t>
+            </w:r>
+            <w:proofErr w:type="spellEnd"/>
+            <w:r>
+              <w:t xml:space="preserve">() – replaced the </w:t>
+            </w:r>
+            <w:proofErr w:type="spellStart"/>
+            <w:r>
+              <w:t>Console.WriteLine</w:t>
+            </w:r>
+            <w:proofErr w:type="spellEnd"/>
+            <w:r>
+              <w:t xml:space="preserve"> with a </w:t>
+            </w:r>
+            <w:proofErr w:type="spellStart"/>
+            <w:r>
+              <w:t>StringBuilder</w:t>
+            </w:r>
+            <w:proofErr w:type="spellEnd"/>
+            <w:r>
+              <w:t xml:space="preserve"> that gathers the information about the current state of the board and returns it as string.</w:t>
+            </w:r>
+          </w:p>
+          <w:p>
+            <w:pPr>
+              <w:pStyle w:val="a4"/>
               <w:numPr>
                 <w:ilvl w:val="0"/>
                 <w:numId w:val="14"/>
               </w:numPr>
             </w:pPr>
             <w:r>
-              <w:t>Renamed Proverka1() to IsInsideTheField()</w:t>
+              <w:t xml:space="preserve">Renamed Proverka1() to </w:t>
+            </w:r>
+            <w:proofErr w:type="spellStart"/>
+            <w:r>
+              <w:t>IsInsideTheField</w:t>
+            </w:r>
+            <w:proofErr w:type="spellEnd"/>
+            <w:r>
+              <w:t>()</w:t>
             </w:r>
             <w:r>
               <w:t>, incl. s</w:t>
@@ -695,31 +1022,47 @@
           </w:p>
           <w:p>
             <w:pPr>
-              <w:pStyle w:val="ListParagraph"/>
+              <w:pStyle w:val="a4"/>
               <w:numPr>
                 <w:ilvl w:val="0"/>
                 <w:numId w:val="14"/>
               </w:numPr>
             </w:pPr>
             <w:r>
-              <w:t>Renamed Proverka2() to IsAlreadyShown();</w:t>
-            </w:r>
-          </w:p>
-          <w:p>
-            <w:pPr>
-              <w:pStyle w:val="ListParagraph"/>
+              <w:t xml:space="preserve">Renamed Proverka2() to </w:t>
+            </w:r>
+            <w:proofErr w:type="spellStart"/>
+            <w:r>
+              <w:t>IsAlreadyShown</w:t>
+            </w:r>
+            <w:proofErr w:type="spellEnd"/>
+            <w:r>
+              <w:t>();</w:t>
+            </w:r>
+          </w:p>
+          <w:p>
+            <w:pPr>
+              <w:pStyle w:val="a4"/>
               <w:numPr>
                 <w:ilvl w:val="0"/>
                 <w:numId w:val="14"/>
               </w:numPr>
             </w:pPr>
             <w:r>
-              <w:t>Renamed Proverka3() to IsMine();</w:t>
-            </w:r>
-          </w:p>
-          <w:p>
-            <w:pPr>
-              <w:pStyle w:val="ListParagraph"/>
+              <w:t xml:space="preserve">Renamed Proverka3() to </w:t>
+            </w:r>
+            <w:proofErr w:type="spellStart"/>
+            <w:r>
+              <w:t>IsMine</w:t>
+            </w:r>
+            <w:proofErr w:type="spellEnd"/>
+            <w:r>
+              <w:t>();</w:t>
+            </w:r>
+          </w:p>
+          <w:p>
+            <w:pPr>
+              <w:pStyle w:val="a4"/>
               <w:numPr>
                 <w:ilvl w:val="0"/>
                 <w:numId w:val="14"/>
@@ -728,14 +1071,30 @@
             <w:r>
               <w:t xml:space="preserve">Renamed </w:t>
             </w:r>
+            <w:proofErr w:type="gramStart"/>
             <w:r>
               <w:rPr>
                 <w:lang w:val="bg-BG"/>
               </w:rPr>
-              <w:t>Край()</w:t>
-            </w:r>
-            <w:r>
-              <w:t xml:space="preserve"> to RevealAllMines() – changed the iteration logic</w:t>
+              <w:t>Край(</w:t>
+            </w:r>
+            <w:proofErr w:type="gramEnd"/>
+            <w:r>
+              <w:rPr>
+                <w:lang w:val="bg-BG"/>
+              </w:rPr>
+              <w:t>)</w:t>
+            </w:r>
+            <w:r>
+              <w:t xml:space="preserve"> to </w:t>
+            </w:r>
+            <w:proofErr w:type="spellStart"/>
+            <w:r>
+              <w:t>RevealAllMines</w:t>
+            </w:r>
+            <w:proofErr w:type="spellEnd"/>
+            <w:r>
+              <w:t>() – changed the iteration logic</w:t>
             </w:r>
             <w:r>
               <w:t xml:space="preserve"> to for() cycle that </w:t>
@@ -747,55 +1106,103 @@
           </w:p>
           <w:p>
             <w:pPr>
-              <w:pStyle w:val="ListParagraph"/>
+              <w:pStyle w:val="a4"/>
               <w:numPr>
                 <w:ilvl w:val="0"/>
                 <w:numId w:val="14"/>
               </w:numPr>
             </w:pPr>
             <w:r>
-              <w:t>Extracted method ActualizeNeighbours() from PlaceMine()</w:t>
-            </w:r>
-          </w:p>
-          <w:p>
-            <w:pPr>
-              <w:pStyle w:val="ListParagraph"/>
+              <w:t xml:space="preserve">Extracted method </w:t>
+            </w:r>
+            <w:proofErr w:type="spellStart"/>
+            <w:r>
+              <w:t>ActualizeNeighbours</w:t>
+            </w:r>
+            <w:proofErr w:type="spellEnd"/>
+            <w:r>
+              <w:t xml:space="preserve">() from </w:t>
+            </w:r>
+            <w:proofErr w:type="spellStart"/>
+            <w:r>
+              <w:t>PlaceMine</w:t>
+            </w:r>
+            <w:proofErr w:type="spellEnd"/>
+            <w:r>
+              <w:t>()</w:t>
+            </w:r>
+          </w:p>
+          <w:p>
+            <w:pPr>
+              <w:pStyle w:val="a4"/>
               <w:numPr>
                 <w:ilvl w:val="0"/>
                 <w:numId w:val="14"/>
               </w:numPr>
             </w:pPr>
             <w:r>
-              <w:t>Extracted boards class that holds the information about the boards used in MineField class. The class is internal for the game project.</w:t>
-            </w:r>
-          </w:p>
-          <w:p>
-            <w:pPr>
-              <w:pStyle w:val="ListParagraph"/>
+              <w:t xml:space="preserve">Extracted boards class that holds the information about the boards used in </w:t>
+            </w:r>
+            <w:proofErr w:type="spellStart"/>
+            <w:r>
+              <w:t>MineField</w:t>
+            </w:r>
+            <w:proofErr w:type="spellEnd"/>
+            <w:r>
+              <w:t xml:space="preserve"> class. The class is internal for the game project.</w:t>
+            </w:r>
+          </w:p>
+          <w:p>
+            <w:pPr>
+              <w:pStyle w:val="a4"/>
               <w:numPr>
                 <w:ilvl w:val="0"/>
                 <w:numId w:val="14"/>
               </w:numPr>
             </w:pPr>
             <w:r>
-              <w:t>Renamed the arrays that hold the information of the board (shown -&gt; IsShown, number -&gt; NumberOfNeighbourMines, etc.)</w:t>
-            </w:r>
-          </w:p>
-          <w:p>
-            <w:pPr>
-              <w:pStyle w:val="ListParagraph"/>
+              <w:t xml:space="preserve">Renamed the arrays that hold the information of the board (shown -&gt; </w:t>
+            </w:r>
+            <w:proofErr w:type="spellStart"/>
+            <w:r>
+              <w:t>IsShown</w:t>
+            </w:r>
+            <w:proofErr w:type="spellEnd"/>
+            <w:r>
+              <w:t xml:space="preserve">, number -&gt; </w:t>
+            </w:r>
+            <w:proofErr w:type="spellStart"/>
+            <w:r>
+              <w:t>NumberOfNeighbourMines</w:t>
+            </w:r>
+            <w:proofErr w:type="spellEnd"/>
+            <w:r>
+              <w:t>, etc.)</w:t>
+            </w:r>
+          </w:p>
+          <w:p>
+            <w:pPr>
+              <w:pStyle w:val="a4"/>
               <w:numPr>
                 <w:ilvl w:val="0"/>
                 <w:numId w:val="14"/>
               </w:numPr>
             </w:pPr>
             <w:r>
-              <w:t>Extracted all game messages to static class GameMessages.</w:t>
-            </w:r>
-          </w:p>
-          <w:p>
-            <w:pPr>
-              <w:pStyle w:val="ListParagraph"/>
+              <w:t xml:space="preserve">Extracted all game messages to static class </w:t>
+            </w:r>
+            <w:proofErr w:type="spellStart"/>
+            <w:r>
+              <w:t>GameMessages</w:t>
+            </w:r>
+            <w:proofErr w:type="spellEnd"/>
+            <w:r>
+              <w:t>.</w:t>
+            </w:r>
+          </w:p>
+          <w:p>
+            <w:pPr>
+              <w:pStyle w:val="a4"/>
               <w:numPr>
                 <w:ilvl w:val="0"/>
                 <w:numId w:val="14"/>
@@ -807,14 +1214,22 @@
           </w:p>
           <w:p>
             <w:pPr>
-              <w:pStyle w:val="ListParagraph"/>
+              <w:pStyle w:val="a4"/>
               <w:numPr>
                 <w:ilvl w:val="0"/>
                 <w:numId w:val="14"/>
               </w:numPr>
             </w:pPr>
             <w:r>
-              <w:t>Added AddRemoveFlag() with new game functionality for adding and removing flags</w:t>
+              <w:t xml:space="preserve">Added </w:t>
+            </w:r>
+            <w:proofErr w:type="spellStart"/>
+            <w:r>
+              <w:t>AddRemoveFlag</w:t>
+            </w:r>
+            <w:proofErr w:type="spellEnd"/>
+            <w:r>
+              <w:t>() with new game functionality for adding and removing flags</w:t>
             </w:r>
           </w:p>
           <w:p>
@@ -825,48 +1240,77 @@
               </w:numPr>
             </w:pPr>
             <w:r>
-              <w:t>Updates to class MineSweeperGame</w:t>
-            </w:r>
-          </w:p>
-          <w:p>
-            <w:pPr>
-              <w:pStyle w:val="ListParagraph"/>
+              <w:t xml:space="preserve">Updates to class </w:t>
+            </w:r>
+            <w:proofErr w:type="spellStart"/>
+            <w:r>
+              <w:t>MineSweeperGame</w:t>
+            </w:r>
+            <w:proofErr w:type="spellEnd"/>
+          </w:p>
+          <w:p>
+            <w:pPr>
+              <w:pStyle w:val="a4"/>
               <w:numPr>
                 <w:ilvl w:val="0"/>
                 <w:numId w:val="15"/>
               </w:numPr>
             </w:pPr>
             <w:r>
-              <w:t>Removed all goto statements and replaced them with proper action that handles the game restart command (e.g. calling the Main())</w:t>
-            </w:r>
-          </w:p>
-          <w:p>
-            <w:pPr>
-              <w:pStyle w:val="ListParagraph"/>
+              <w:t xml:space="preserve">Removed all </w:t>
+            </w:r>
+            <w:proofErr w:type="spellStart"/>
+            <w:r>
+              <w:t>goto</w:t>
+            </w:r>
+            <w:proofErr w:type="spellEnd"/>
+            <w:r>
+              <w:t xml:space="preserve"> statements and replaced them with proper action that handles the game restart command (e.g. calling the Main())</w:t>
+            </w:r>
+          </w:p>
+          <w:p>
+            <w:pPr>
+              <w:pStyle w:val="a4"/>
               <w:numPr>
                 <w:ilvl w:val="0"/>
                 <w:numId w:val="15"/>
               </w:numPr>
             </w:pPr>
             <w:r>
-              <w:t>Extracted ExecuteCommand() from Main()</w:t>
-            </w:r>
-          </w:p>
-          <w:p>
-            <w:pPr>
-              <w:pStyle w:val="ListParagraph"/>
+              <w:t xml:space="preserve">Extracted </w:t>
+            </w:r>
+            <w:proofErr w:type="spellStart"/>
+            <w:r>
+              <w:t>ExecuteCommand</w:t>
+            </w:r>
+            <w:proofErr w:type="spellEnd"/>
+            <w:r>
+              <w:t>() from Main()</w:t>
+            </w:r>
+          </w:p>
+          <w:p>
+            <w:pPr>
+              <w:pStyle w:val="a4"/>
               <w:numPr>
                 <w:ilvl w:val="0"/>
                 <w:numId w:val="15"/>
               </w:numPr>
             </w:pPr>
             <w:r>
-              <w:t xml:space="preserve">Extracted ReadCommand() from Main() </w:t>
-            </w:r>
-          </w:p>
-          <w:p>
-            <w:pPr>
-              <w:pStyle w:val="ListParagraph"/>
+              <w:t xml:space="preserve">Extracted </w:t>
+            </w:r>
+            <w:proofErr w:type="spellStart"/>
+            <w:r>
+              <w:t>ReadCommand</w:t>
+            </w:r>
+            <w:proofErr w:type="spellEnd"/>
+            <w:r>
+              <w:t xml:space="preserve">() from Main() </w:t>
+            </w:r>
+          </w:p>
+          <w:p>
+            <w:pPr>
+              <w:pStyle w:val="a4"/>
               <w:numPr>
                 <w:ilvl w:val="0"/>
                 <w:numId w:val="15"/>
@@ -875,25 +1319,59 @@
             <w:r>
               <w:t xml:space="preserve">Extracted </w:t>
             </w:r>
-            <w:r>
-              <w:t>ExecuteSpecialCommand() from ExecuteCommand() – that handles all special commands in the game e.g. (restart, exit, flag etc.)</w:t>
-            </w:r>
-          </w:p>
-          <w:p>
-            <w:pPr>
-              <w:pStyle w:val="ListParagraph"/>
+            <w:proofErr w:type="spellStart"/>
+            <w:proofErr w:type="gramStart"/>
+            <w:r>
+              <w:t>ExecuteSpecialCommand</w:t>
+            </w:r>
+            <w:proofErr w:type="spellEnd"/>
+            <w:r>
+              <w:t>(</w:t>
+            </w:r>
+            <w:proofErr w:type="gramEnd"/>
+            <w:r>
+              <w:t xml:space="preserve">) from </w:t>
+            </w:r>
+            <w:proofErr w:type="spellStart"/>
+            <w:r>
+              <w:t>ExecuteCommand</w:t>
+            </w:r>
+            <w:proofErr w:type="spellEnd"/>
+            <w:r>
+              <w:t>() – that handles all special commands in the game e.g. (restart, exit, flag etc.)</w:t>
+            </w:r>
+          </w:p>
+          <w:p>
+            <w:pPr>
+              <w:pStyle w:val="a4"/>
               <w:numPr>
                 <w:ilvl w:val="0"/>
                 <w:numId w:val="15"/>
               </w:numPr>
             </w:pPr>
             <w:r>
-              <w:t>Extracted ExecuteRevealBlockCommand() from ExecuteCommand();</w:t>
-            </w:r>
-          </w:p>
-          <w:p>
-            <w:pPr>
-              <w:pStyle w:val="ListParagraph"/>
+              <w:t xml:space="preserve">Extracted </w:t>
+            </w:r>
+            <w:proofErr w:type="spellStart"/>
+            <w:r>
+              <w:t>ExecuteRevealBlockCommand</w:t>
+            </w:r>
+            <w:proofErr w:type="spellEnd"/>
+            <w:r>
+              <w:t xml:space="preserve">() from </w:t>
+            </w:r>
+            <w:proofErr w:type="spellStart"/>
+            <w:r>
+              <w:t>ExecuteCommand</w:t>
+            </w:r>
+            <w:proofErr w:type="spellEnd"/>
+            <w:r>
+              <w:t>();</w:t>
+            </w:r>
+          </w:p>
+          <w:p>
+            <w:pPr>
+              <w:pStyle w:val="a4"/>
               <w:numPr>
                 <w:ilvl w:val="0"/>
                 <w:numId w:val="15"/>
@@ -905,50 +1383,100 @@
           </w:p>
           <w:p>
             <w:pPr>
-              <w:pStyle w:val="ListParagraph"/>
+              <w:pStyle w:val="a4"/>
               <w:numPr>
                 <w:ilvl w:val="0"/>
                 <w:numId w:val="15"/>
               </w:numPr>
             </w:pPr>
             <w:r>
-              <w:t>Extracted scoreboard field out of Main() as a static field to prevent the data losses when game is restarted.</w:t>
-            </w:r>
-          </w:p>
-          <w:p>
-            <w:pPr>
-              <w:pStyle w:val="ListParagraph"/>
+              <w:t xml:space="preserve">Extracted scoreboard field out of </w:t>
+            </w:r>
+            <w:proofErr w:type="gramStart"/>
+            <w:r>
+              <w:t>Main(</w:t>
+            </w:r>
+            <w:proofErr w:type="gramEnd"/>
+            <w:r>
+              <w:t>) as a static field to prevent the data losses when game is restarted.</w:t>
+            </w:r>
+          </w:p>
+          <w:p>
+            <w:pPr>
+              <w:pStyle w:val="a4"/>
               <w:numPr>
                 <w:ilvl w:val="0"/>
                 <w:numId w:val="15"/>
               </w:numPr>
             </w:pPr>
             <w:r>
-              <w:t>Replaced the switch statement in ExecuteRevealBlockCommand() with if statements.</w:t>
-            </w:r>
-          </w:p>
-          <w:p>
-            <w:pPr>
-              <w:pStyle w:val="ListParagraph"/>
+              <w:t xml:space="preserve">Replaced the switch statement in </w:t>
+            </w:r>
+            <w:proofErr w:type="spellStart"/>
+            <w:proofErr w:type="gramStart"/>
+            <w:r>
+              <w:t>ExecuteRevealBlockCommand</w:t>
+            </w:r>
+            <w:proofErr w:type="spellEnd"/>
+            <w:r>
+              <w:t>(</w:t>
+            </w:r>
+            <w:proofErr w:type="gramEnd"/>
+            <w:r>
+              <w:t>) with if statements.</w:t>
+            </w:r>
+          </w:p>
+          <w:p>
+            <w:pPr>
+              <w:pStyle w:val="a4"/>
               <w:numPr>
                 <w:ilvl w:val="0"/>
                 <w:numId w:val="15"/>
               </w:numPr>
             </w:pPr>
             <w:r>
-              <w:t>Added ExecuteFlagCommand() that execute flag / unflag commands.</w:t>
-            </w:r>
-          </w:p>
-          <w:p>
-            <w:pPr>
-              <w:pStyle w:val="ListParagraph"/>
+              <w:t xml:space="preserve">Added </w:t>
+            </w:r>
+            <w:proofErr w:type="spellStart"/>
+            <w:proofErr w:type="gramStart"/>
+            <w:r>
+              <w:t>ExecuteFlagCommand</w:t>
+            </w:r>
+            <w:proofErr w:type="spellEnd"/>
+            <w:r>
+              <w:t>(</w:t>
+            </w:r>
+            <w:proofErr w:type="gramEnd"/>
+            <w:r>
+              <w:t xml:space="preserve">) that execute flag / </w:t>
+            </w:r>
+            <w:proofErr w:type="spellStart"/>
+            <w:r>
+              <w:t>unflag</w:t>
+            </w:r>
+            <w:proofErr w:type="spellEnd"/>
+            <w:r>
+              <w:t xml:space="preserve"> commands.</w:t>
+            </w:r>
+          </w:p>
+          <w:p>
+            <w:pPr>
+              <w:pStyle w:val="a4"/>
               <w:numPr>
                 <w:ilvl w:val="0"/>
                 <w:numId w:val="15"/>
               </w:numPr>
             </w:pPr>
             <w:r>
-              <w:t>Added shouldDisplayBoard Boolean field;</w:t>
+              <w:t xml:space="preserve">Added </w:t>
+            </w:r>
+            <w:proofErr w:type="spellStart"/>
+            <w:r>
+              <w:t>shouldDisplayBoard</w:t>
+            </w:r>
+            <w:proofErr w:type="spellEnd"/>
+            <w:r>
+              <w:t xml:space="preserve"> Boolean field;</w:t>
             </w:r>
           </w:p>
           <w:p>
@@ -1091,7 +1619,7 @@
             <w:hyperlink r:id="rId7" w:history="1">
               <w:r>
                 <w:rPr>
-                  <w:rStyle w:val="Hyperlink"/>
+                  <w:rStyle w:val="a3"/>
                 </w:rPr>
                 <w:t>High-Quality Programming Code</w:t>
               </w:r>
@@ -2851,7 +3379,7 @@
     <w:lsdException w:name="Bibliography" w:uiPriority="37"/>
     <w:lsdException w:name="TOC Heading" w:uiPriority="39" w:qFormat="1"/>
   </w:latentStyles>
-  <w:style w:type="paragraph" w:default="1" w:styleId="Normal">
+  <w:style w:type="paragraph" w:default="1" w:styleId="a">
     <w:name w:val="Normal"/>
     <w:qFormat/>
     <w:rsid w:val="00B128D3"/>
@@ -2866,11 +3394,11 @@
       <w:lang w:val="en-US"/>
     </w:rPr>
   </w:style>
-  <w:style w:type="paragraph" w:styleId="Heading1">
+  <w:style w:type="paragraph" w:styleId="1">
     <w:name w:val="heading 1"/>
-    <w:basedOn w:val="Normal"/>
-    <w:next w:val="Normal"/>
-    <w:link w:val="Heading1Char"/>
+    <w:basedOn w:val="a"/>
+    <w:next w:val="a"/>
+    <w:link w:val="10"/>
     <w:qFormat/>
     <w:rsid w:val="00B128D3"/>
     <w:pPr>
@@ -2886,12 +3414,13 @@
       <w:szCs w:val="32"/>
     </w:rPr>
   </w:style>
-  <w:style w:type="character" w:default="1" w:styleId="DefaultParagraphFont">
+  <w:style w:type="character" w:default="1" w:styleId="a0">
     <w:name w:val="Default Paragraph Font"/>
     <w:uiPriority w:val="1"/>
+    <w:semiHidden/>
     <w:unhideWhenUsed/>
   </w:style>
-  <w:style w:type="table" w:default="1" w:styleId="TableNormal">
+  <w:style w:type="table" w:default="1" w:styleId="a1">
     <w:name w:val="Normal Table"/>
     <w:uiPriority w:val="99"/>
     <w:semiHidden/>
@@ -2906,16 +3435,16 @@
       </w:tblCellMar>
     </w:tblPr>
   </w:style>
-  <w:style w:type="numbering" w:default="1" w:styleId="NoList">
+  <w:style w:type="numbering" w:default="1" w:styleId="a2">
     <w:name w:val="No List"/>
     <w:uiPriority w:val="99"/>
     <w:semiHidden/>
     <w:unhideWhenUsed/>
   </w:style>
-  <w:style w:type="character" w:customStyle="1" w:styleId="Heading1Char">
-    <w:name w:val="Heading 1 Char"/>
-    <w:basedOn w:val="DefaultParagraphFont"/>
-    <w:link w:val="Heading1"/>
+  <w:style w:type="character" w:customStyle="1" w:styleId="10">
+    <w:name w:val="Заглавие 1 Знак"/>
+    <w:basedOn w:val="a0"/>
+    <w:link w:val="1"/>
     <w:rsid w:val="00B128D3"/>
     <w:rPr>
       <w:rFonts w:ascii="Calibri" w:eastAsia="Times New Roman" w:hAnsi="Calibri" w:cs="Times New Roman"/>
@@ -2927,7 +3456,7 @@
       <w:lang w:val="en-US"/>
     </w:rPr>
   </w:style>
-  <w:style w:type="character" w:styleId="Hyperlink">
+  <w:style w:type="character" w:styleId="a3">
     <w:name w:val="Hyperlink"/>
     <w:rsid w:val="00B128D3"/>
     <w:rPr>
@@ -2935,9 +3464,9 @@
       <w:u w:val="single"/>
     </w:rPr>
   </w:style>
-  <w:style w:type="paragraph" w:styleId="ListParagraph">
+  <w:style w:type="paragraph" w:styleId="a4">
     <w:name w:val="List Paragraph"/>
-    <w:basedOn w:val="Normal"/>
+    <w:basedOn w:val="a"/>
     <w:uiPriority w:val="34"/>
     <w:qFormat/>
     <w:rsid w:val="003C38F4"/>
@@ -3106,7 +3635,7 @@
     <w:lsdException w:name="Bibliography" w:uiPriority="37"/>
     <w:lsdException w:name="TOC Heading" w:uiPriority="39" w:qFormat="1"/>
   </w:latentStyles>
-  <w:style w:type="paragraph" w:default="1" w:styleId="Normal">
+  <w:style w:type="paragraph" w:default="1" w:styleId="a">
     <w:name w:val="Normal"/>
     <w:qFormat/>
     <w:rsid w:val="00B128D3"/>
@@ -3121,11 +3650,11 @@
       <w:lang w:val="en-US"/>
     </w:rPr>
   </w:style>
-  <w:style w:type="paragraph" w:styleId="Heading1">
+  <w:style w:type="paragraph" w:styleId="1">
     <w:name w:val="heading 1"/>
-    <w:basedOn w:val="Normal"/>
-    <w:next w:val="Normal"/>
-    <w:link w:val="Heading1Char"/>
+    <w:basedOn w:val="a"/>
+    <w:next w:val="a"/>
+    <w:link w:val="10"/>
     <w:qFormat/>
     <w:rsid w:val="00B128D3"/>
     <w:pPr>
@@ -3141,12 +3670,13 @@
       <w:szCs w:val="32"/>
     </w:rPr>
   </w:style>
-  <w:style w:type="character" w:default="1" w:styleId="DefaultParagraphFont">
+  <w:style w:type="character" w:default="1" w:styleId="a0">
     <w:name w:val="Default Paragraph Font"/>
     <w:uiPriority w:val="1"/>
+    <w:semiHidden/>
     <w:unhideWhenUsed/>
   </w:style>
-  <w:style w:type="table" w:default="1" w:styleId="TableNormal">
+  <w:style w:type="table" w:default="1" w:styleId="a1">
     <w:name w:val="Normal Table"/>
     <w:uiPriority w:val="99"/>
     <w:semiHidden/>
@@ -3161,16 +3691,16 @@
       </w:tblCellMar>
     </w:tblPr>
   </w:style>
-  <w:style w:type="numbering" w:default="1" w:styleId="NoList">
+  <w:style w:type="numbering" w:default="1" w:styleId="a2">
     <w:name w:val="No List"/>
     <w:uiPriority w:val="99"/>
     <w:semiHidden/>
     <w:unhideWhenUsed/>
   </w:style>
-  <w:style w:type="character" w:customStyle="1" w:styleId="Heading1Char">
-    <w:name w:val="Heading 1 Char"/>
-    <w:basedOn w:val="DefaultParagraphFont"/>
-    <w:link w:val="Heading1"/>
+  <w:style w:type="character" w:customStyle="1" w:styleId="10">
+    <w:name w:val="Заглавие 1 Знак"/>
+    <w:basedOn w:val="a0"/>
+    <w:link w:val="1"/>
     <w:rsid w:val="00B128D3"/>
     <w:rPr>
       <w:rFonts w:ascii="Calibri" w:eastAsia="Times New Roman" w:hAnsi="Calibri" w:cs="Times New Roman"/>
@@ -3182,7 +3712,7 @@
       <w:lang w:val="en-US"/>
     </w:rPr>
   </w:style>
-  <w:style w:type="character" w:styleId="Hyperlink">
+  <w:style w:type="character" w:styleId="a3">
     <w:name w:val="Hyperlink"/>
     <w:rsid w:val="00B128D3"/>
     <w:rPr>
@@ -3190,9 +3720,9 @@
       <w:u w:val="single"/>
     </w:rPr>
   </w:style>
-  <w:style w:type="paragraph" w:styleId="ListParagraph">
+  <w:style w:type="paragraph" w:styleId="a4">
     <w:name w:val="List Paragraph"/>
-    <w:basedOn w:val="Normal"/>
+    <w:basedOn w:val="a"/>
     <w:uiPriority w:val="34"/>
     <w:qFormat/>
     <w:rsid w:val="003C38F4"/>
@@ -3494,7 +4024,7 @@
 </file>
 
 <file path=customXml/itemProps1.xml><?xml version="1.0" encoding="utf-8"?>
-<ds:datastoreItem xmlns:ds="http://schemas.openxmlformats.org/officeDocument/2006/customXml" ds:itemID="{4FE4835E-A809-4C6A-970E-C7D097987C05}">
+<ds:datastoreItem xmlns:ds="http://schemas.openxmlformats.org/officeDocument/2006/customXml" ds:itemID="{80136C27-64E3-4CEE-8D76-4F6699D3AE3A}">
   <ds:schemaRefs>
     <ds:schemaRef ds:uri="http://schemas.openxmlformats.org/officeDocument/2006/bibliography"/>
   </ds:schemaRefs>

</xml_diff>